<commit_message>
rlk_basic: update lab guide
update lab guide.

Signed-off-by: Ben shushu <Ben shushu runninglinuxkernel@126.com>
</commit_message>
<xml_diff>
--- a/rlk_lab/rlk_basic/实验重要说明.docx
+++ b/rlk_lab/rlk_basic/实验重要说明.docx
@@ -377,6 +377,11 @@
             </w:r>
           </w:p>
           <w:p>
+            <w:pPr>
+              <w:rPr>
+                <w:rFonts w:hint="eastAsia"/>
+              </w:rPr>
+            </w:pPr>
             <w:r>
               <w:t xml:space="preserve"># </w:t>
             </w:r>
@@ -394,11 +399,303 @@
               <w:t>vexpress_defconfig</w:t>
             </w:r>
             <w:proofErr w:type="spellEnd"/>
+          </w:p>
+        </w:tc>
+      </w:tr>
+    </w:tbl>
+    <w:p/>
+    <w:p>
+      <w:pPr>
+        <w:rPr>
+          <w:b/>
+          <w:color w:val="FF0000"/>
+        </w:rPr>
+      </w:pPr>
+      <w:r>
+        <w:rPr>
+          <w:rFonts w:hint="eastAsia"/>
+          <w:b/>
+          <w:color w:val="FF0000"/>
+        </w:rPr>
+        <w:t>如果是第一次运行</w:t>
+      </w:r>
+      <w:proofErr w:type="spellStart"/>
+      <w:r>
+        <w:rPr>
+          <w:rFonts w:hint="eastAsia"/>
+          <w:b/>
+          <w:color w:val="FF0000"/>
+        </w:rPr>
+        <w:t>Qemu</w:t>
+      </w:r>
+      <w:proofErr w:type="spellEnd"/>
+      <w:r>
+        <w:rPr>
+          <w:rFonts w:hint="eastAsia"/>
+          <w:b/>
+          <w:color w:val="FF0000"/>
+        </w:rPr>
+        <w:t>虚拟机，那需要手工创建一个console节点。否则运行会提示错误。</w:t>
+      </w:r>
+    </w:p>
+    <w:p>
+      <w:pPr>
+        <w:rPr>
+          <w:rFonts w:hint="eastAsia"/>
+          <w:color w:val="FF0000"/>
+        </w:rPr>
+      </w:pPr>
+      <w:r>
+        <w:rPr>
+          <w:rFonts w:hint="eastAsia"/>
+          <w:noProof/>
+          <w:color w:val="FF0000"/>
+        </w:rPr>
+        <w:drawing>
+          <wp:inline distT="0" distB="0" distL="0" distR="0">
+            <wp:extent cx="5270500" cy="356870"/>
+            <wp:effectExtent l="0" t="0" r="0" b="0"/>
+            <wp:docPr id="11" name="图片 11" descr="file:///var/folders/00/swbgfnt57ynd8b6ksbjvvy940000gn/T/com.microsoft.Word/screenshot.png"/>
+            <wp:cNvGraphicFramePr>
+              <a:graphicFrameLocks xmlns:a="http://schemas.openxmlformats.org/drawingml/2006/main" noChangeAspect="1"/>
+            </wp:cNvGraphicFramePr>
+            <a:graphic xmlns:a="http://schemas.openxmlformats.org/drawingml/2006/main">
+              <a:graphicData uri="http://schemas.openxmlformats.org/drawingml/2006/picture">
+                <pic:pic xmlns:pic="http://schemas.openxmlformats.org/drawingml/2006/picture">
+                  <pic:nvPicPr>
+                    <pic:cNvPr id="11" name="screenshot.png"/>
+                    <pic:cNvPicPr/>
+                  </pic:nvPicPr>
+                  <pic:blipFill>
+                    <a:blip r:embed="rId5" cstate="print">
+                      <a:extLst>
+                        <a:ext uri="{28A0092B-C50C-407E-A947-70E740481C1C}">
+                          <a14:useLocalDpi xmlns:a14="http://schemas.microsoft.com/office/drawing/2010/main" val="0"/>
+                        </a:ext>
+                      </a:extLst>
+                    </a:blip>
+                    <a:stretch>
+                      <a:fillRect/>
+                    </a:stretch>
+                  </pic:blipFill>
+                  <pic:spPr>
+                    <a:xfrm>
+                      <a:off x="0" y="0"/>
+                      <a:ext cx="5270500" cy="356870"/>
+                    </a:xfrm>
+                    <a:prstGeom prst="rect">
+                      <a:avLst/>
+                    </a:prstGeom>
+                  </pic:spPr>
+                </pic:pic>
+              </a:graphicData>
+            </a:graphic>
+          </wp:inline>
+        </w:drawing>
+      </w:r>
+    </w:p>
+    <w:p>
+      <w:pPr>
+        <w:rPr>
+          <w:rFonts w:hint="eastAsia"/>
+          <w:color w:val="FF0000"/>
+        </w:rPr>
+      </w:pPr>
+    </w:p>
+    <w:tbl>
+      <w:tblPr>
+        <w:tblStyle w:val="a4"/>
+        <w:tblW w:w="0" w:type="auto"/>
+        <w:tblLook w:val="04A0" w:firstRow="1" w:lastRow="0" w:firstColumn="1" w:lastColumn="0" w:noHBand="0" w:noVBand="1"/>
+      </w:tblPr>
+      <w:tblGrid>
+        <w:gridCol w:w="8290"/>
+      </w:tblGrid>
+      <w:tr>
+        <w:tc>
+          <w:tcPr>
+            <w:tcW w:w="8290" w:type="dxa"/>
+          </w:tcPr>
+          <w:p>
+            <w:pPr>
+              <w:rPr>
+                <w:color w:val="FF0000"/>
+              </w:rPr>
+            </w:pPr>
+            <w:r>
+              <w:rPr>
+                <w:rFonts w:hint="eastAsia"/>
+                <w:color w:val="FF0000"/>
+              </w:rPr>
+              <w:t>#</w:t>
+            </w:r>
+            <w:r>
+              <w:rPr>
+                <w:color w:val="FF0000"/>
+              </w:rPr>
+              <w:t xml:space="preserve"> cd </w:t>
+            </w:r>
+            <w:r>
+              <w:rPr>
+                <w:color w:val="FF0000"/>
+              </w:rPr>
+              <w:t>runninglinuxkernel_4.0</w:t>
+            </w:r>
+            <w:r>
+              <w:rPr>
+                <w:color w:val="FF0000"/>
+              </w:rPr>
+              <w:t>/_install_arm32</w:t>
+            </w:r>
+          </w:p>
+          <w:p>
+            <w:pPr>
+              <w:rPr>
+                <w:color w:val="FF0000"/>
+              </w:rPr>
+            </w:pPr>
+            <w:r>
+              <w:rPr>
+                <w:rFonts w:hint="eastAsia"/>
+                <w:color w:val="FF0000"/>
+              </w:rPr>
+              <w:t>#</w:t>
+            </w:r>
+            <w:r>
+              <w:rPr>
+                <w:color w:val="FF0000"/>
+              </w:rPr>
+              <w:t xml:space="preserve"> </w:t>
+            </w:r>
+            <w:proofErr w:type="spellStart"/>
+            <w:r>
+              <w:rPr>
+                <w:color w:val="FF0000"/>
+              </w:rPr>
+              <w:t>mkdir</w:t>
+            </w:r>
+            <w:proofErr w:type="spellEnd"/>
+            <w:r>
+              <w:rPr>
+                <w:color w:val="FF0000"/>
+              </w:rPr>
+              <w:t xml:space="preserve"> -p dev</w:t>
+            </w:r>
+          </w:p>
+          <w:p>
+            <w:pPr>
+              <w:rPr>
+                <w:color w:val="FF0000"/>
+              </w:rPr>
+            </w:pPr>
+            <w:r>
+              <w:rPr>
+                <w:rFonts w:hint="eastAsia"/>
+                <w:color w:val="FF0000"/>
+              </w:rPr>
+              <w:t>#</w:t>
+            </w:r>
+            <w:r>
+              <w:rPr>
+                <w:color w:val="FF0000"/>
+              </w:rPr>
+              <w:t>cd dev</w:t>
+            </w:r>
+            <w:bookmarkStart w:id="0" w:name="_GoBack"/>
+            <w:bookmarkEnd w:id="0"/>
           </w:p>
           <w:p>
             <w:pPr>
               <w:rPr>
                 <w:rFonts w:hint="eastAsia"/>
+                <w:color w:val="FF0000"/>
+              </w:rPr>
+            </w:pPr>
+            <w:r>
+              <w:rPr>
+                <w:rFonts w:hint="eastAsia"/>
+                <w:color w:val="FF0000"/>
+              </w:rPr>
+              <w:t>#</w:t>
+            </w:r>
+            <w:r>
+              <w:rPr>
+                <w:color w:val="FF0000"/>
+              </w:rPr>
+              <w:t xml:space="preserve"> </w:t>
+            </w:r>
+            <w:proofErr w:type="spellStart"/>
+            <w:r>
+              <w:rPr>
+                <w:color w:val="FF0000"/>
+              </w:rPr>
+              <w:t>sudo</w:t>
+            </w:r>
+            <w:proofErr w:type="spellEnd"/>
+            <w:r>
+              <w:rPr>
+                <w:color w:val="FF0000"/>
+              </w:rPr>
+              <w:t xml:space="preserve"> </w:t>
+            </w:r>
+            <w:proofErr w:type="spellStart"/>
+            <w:r>
+              <w:rPr>
+                <w:color w:val="FF0000"/>
+              </w:rPr>
+              <w:t>mknod</w:t>
+            </w:r>
+            <w:proofErr w:type="spellEnd"/>
+            <w:r>
+              <w:rPr>
+                <w:color w:val="FF0000"/>
+              </w:rPr>
+              <w:t xml:space="preserve"> console c 5 1</w:t>
+            </w:r>
+          </w:p>
+        </w:tc>
+      </w:tr>
+    </w:tbl>
+    <w:p>
+      <w:pPr>
+        <w:rPr>
+          <w:color w:val="FF0000"/>
+        </w:rPr>
+      </w:pPr>
+    </w:p>
+    <w:p>
+      <w:pPr>
+        <w:rPr>
+          <w:color w:val="000000" w:themeColor="text1"/>
+        </w:rPr>
+      </w:pPr>
+      <w:r>
+        <w:rPr>
+          <w:rFonts w:hint="eastAsia"/>
+          <w:color w:val="000000" w:themeColor="text1"/>
+        </w:rPr>
+        <w:t>然后编译内核。</w:t>
+      </w:r>
+    </w:p>
+    <w:tbl>
+      <w:tblPr>
+        <w:tblStyle w:val="a4"/>
+        <w:tblW w:w="0" w:type="auto"/>
+        <w:tblLook w:val="04A0" w:firstRow="1" w:lastRow="0" w:firstColumn="1" w:lastColumn="0" w:noHBand="0" w:noVBand="1"/>
+      </w:tblPr>
+      <w:tblGrid>
+        <w:gridCol w:w="8290"/>
+      </w:tblGrid>
+      <w:tr>
+        <w:tc>
+          <w:tcPr>
+            <w:tcW w:w="8290" w:type="dxa"/>
+          </w:tcPr>
+          <w:p>
+            <w:pPr>
+              <w:rPr>
+                <w:rFonts w:hint="eastAsia"/>
+                <w:color w:val="FF0000"/>
               </w:rPr>
             </w:pPr>
             <w:r>
@@ -408,45 +705,13 @@
               <w:t>#</w:t>
             </w:r>
             <w:r>
-              <w:t xml:space="preserve"> make -j</w:t>
-            </w:r>
-            <w:r>
-              <w:t>8</w:t>
-            </w:r>
-            <w:r>
-              <w:t xml:space="preserve">  //</w:t>
+              <w:t xml:space="preserve"> make -j8  //</w:t>
             </w:r>
             <w:r>
               <w:rPr>
                 <w:rFonts w:hint="eastAsia"/>
               </w:rPr>
-              <w:t>这里假设你的</w:t>
-            </w:r>
-            <w:r>
-              <w:rPr>
-                <w:rFonts w:hint="eastAsia"/>
-              </w:rPr>
-              <w:t>Linux</w:t>
-            </w:r>
-            <w:bookmarkStart w:id="0" w:name="_GoBack"/>
-            <w:bookmarkEnd w:id="0"/>
-            <w:r>
-              <w:rPr>
-                <w:rFonts w:hint="eastAsia"/>
-              </w:rPr>
-              <w:t>机器有</w:t>
-            </w:r>
-            <w:r>
-              <w:rPr>
-                <w:rFonts w:hint="eastAsia"/>
-              </w:rPr>
-              <w:t>8</w:t>
-            </w:r>
-            <w:r>
-              <w:rPr>
-                <w:rFonts w:hint="eastAsia"/>
-              </w:rPr>
-              <w:t>个C</w:t>
+              <w:t>这里假设你的Linux机器有8个C</w:t>
             </w:r>
             <w:r>
               <w:t>PU</w:t>
@@ -455,6 +720,14 @@
         </w:tc>
       </w:tr>
     </w:tbl>
+    <w:p>
+      <w:pPr>
+        <w:rPr>
+          <w:rFonts w:hint="eastAsia"/>
+          <w:color w:val="FF0000"/>
+        </w:rPr>
+      </w:pPr>
+    </w:p>
     <w:p>
       <w:pPr>
         <w:rPr>
@@ -596,6 +869,7 @@
         <w:rPr>
           <w:noProof/>
         </w:rPr>
+        <w:lastRenderedPageBreak/>
         <w:drawing>
           <wp:inline distT="0" distB="0" distL="0" distR="0" wp14:anchorId="02DCB49F" wp14:editId="6809D8BA">
             <wp:extent cx="5270500" cy="1836420"/>
@@ -612,7 +886,7 @@
                     <pic:cNvPicPr/>
                   </pic:nvPicPr>
                   <pic:blipFill>
-                    <a:blip r:embed="rId5" cstate="print">
+                    <a:blip r:embed="rId6" cstate="print">
                       <a:extLst>
                         <a:ext uri="{28A0092B-C50C-407E-A947-70E740481C1C}">
                           <a14:useLocalDpi xmlns:a14="http://schemas.microsoft.com/office/drawing/2010/main" val="0"/>
@@ -811,7 +1085,7 @@
                     <pic:cNvPicPr/>
                   </pic:nvPicPr>
                   <pic:blipFill>
-                    <a:blip r:embed="rId6" cstate="print">
+                    <a:blip r:embed="rId7" cstate="print">
                       <a:extLst>
                         <a:ext uri="{28A0092B-C50C-407E-A947-70E740481C1C}">
                           <a14:useLocalDpi xmlns:a14="http://schemas.microsoft.com/office/drawing/2010/main" val="0"/>
@@ -968,7 +1242,7 @@
                     <pic:cNvPicPr/>
                   </pic:nvPicPr>
                   <pic:blipFill>
-                    <a:blip r:embed="rId7" cstate="print">
+                    <a:blip r:embed="rId8" cstate="print">
                       <a:extLst>
                         <a:ext uri="{28A0092B-C50C-407E-A947-70E740481C1C}">
                           <a14:useLocalDpi xmlns:a14="http://schemas.microsoft.com/office/drawing/2010/main" val="0"/>
@@ -1139,7 +1413,7 @@
                     <pic:cNvPicPr/>
                   </pic:nvPicPr>
                   <pic:blipFill>
-                    <a:blip r:embed="rId8" cstate="print">
+                    <a:blip r:embed="rId9" cstate="print">
                       <a:extLst>
                         <a:ext uri="{28A0092B-C50C-407E-A947-70E740481C1C}">
                           <a14:useLocalDpi xmlns:a14="http://schemas.microsoft.com/office/drawing/2010/main" val="0"/>
@@ -1298,7 +1572,7 @@
                     <pic:cNvPicPr/>
                   </pic:nvPicPr>
                   <pic:blipFill>
-                    <a:blip r:embed="rId9">
+                    <a:blip r:embed="rId10">
                       <a:extLst>
                         <a:ext uri="{28A0092B-C50C-407E-A947-70E740481C1C}">
                           <a14:useLocalDpi xmlns:a14="http://schemas.microsoft.com/office/drawing/2010/main" val="0"/>
@@ -1360,7 +1634,6 @@
           <w:rFonts w:hint="eastAsia"/>
           <w:noProof/>
         </w:rPr>
-        <w:lastRenderedPageBreak/>
         <w:drawing>
           <wp:inline distT="0" distB="0" distL="0" distR="0" wp14:anchorId="56329A11" wp14:editId="6E4D5CBC">
             <wp:extent cx="3959887" cy="2224216"/>
@@ -1377,7 +1650,7 @@
                     <pic:cNvPicPr/>
                   </pic:nvPicPr>
                   <pic:blipFill>
-                    <a:blip r:embed="rId10">
+                    <a:blip r:embed="rId11">
                       <a:extLst>
                         <a:ext uri="{28A0092B-C50C-407E-A947-70E740481C1C}">
                           <a14:useLocalDpi xmlns:a14="http://schemas.microsoft.com/office/drawing/2010/main" val="0"/>
@@ -1431,7 +1704,7 @@
                     <pic:cNvPicPr/>
                   </pic:nvPicPr>
                   <pic:blipFill>
-                    <a:blip r:embed="rId11">
+                    <a:blip r:embed="rId12">
                       <a:extLst>
                         <a:ext uri="{28A0092B-C50C-407E-A947-70E740481C1C}">
                           <a14:useLocalDpi xmlns:a14="http://schemas.microsoft.com/office/drawing/2010/main" val="0"/>
@@ -1525,7 +1798,6 @@
           <w:rFonts w:hint="eastAsia"/>
           <w:noProof/>
         </w:rPr>
-        <w:lastRenderedPageBreak/>
         <w:drawing>
           <wp:inline distT="0" distB="0" distL="0" distR="0" wp14:anchorId="7589B052" wp14:editId="3E3E301A">
             <wp:extent cx="3336325" cy="3320168"/>
@@ -1542,7 +1814,7 @@
                     <pic:cNvPicPr/>
                   </pic:nvPicPr>
                   <pic:blipFill>
-                    <a:blip r:embed="rId12">
+                    <a:blip r:embed="rId13">
                       <a:extLst>
                         <a:ext uri="{28A0092B-C50C-407E-A947-70E740481C1C}">
                           <a14:useLocalDpi xmlns:a14="http://schemas.microsoft.com/office/drawing/2010/main" val="0"/>
@@ -1594,7 +1866,7 @@
                     <pic:cNvPicPr/>
                   </pic:nvPicPr>
                   <pic:blipFill>
-                    <a:blip r:embed="rId13" cstate="print">
+                    <a:blip r:embed="rId14" cstate="print">
                       <a:extLst>
                         <a:ext uri="{28A0092B-C50C-407E-A947-70E740481C1C}">
                           <a14:useLocalDpi xmlns:a14="http://schemas.microsoft.com/office/drawing/2010/main" val="0"/>
@@ -1636,7 +1908,7 @@
         </w:rPr>
         <w:t>订阅视频请到淘宝店：</w:t>
       </w:r>
-      <w:hyperlink r:id="rId14" w:history="1">
+      <w:hyperlink r:id="rId15" w:history="1">
         <w:r>
           <w:rPr>
             <w:rStyle w:val="a6"/>
@@ -1671,7 +1943,7 @@
                     <pic:cNvPicPr/>
                   </pic:nvPicPr>
                   <pic:blipFill>
-                    <a:blip r:embed="rId15">
+                    <a:blip r:embed="rId16">
                       <a:extLst>
                         <a:ext uri="{28A0092B-C50C-407E-A947-70E740481C1C}">
                           <a14:useLocalDpi xmlns:a14="http://schemas.microsoft.com/office/drawing/2010/main" val="0"/>

</xml_diff>